<commit_message>
Ignore File and Screenshot added
</commit_message>
<xml_diff>
--- a/Screenshots.docx
+++ b/Screenshots.docx
@@ -7,7 +7,50 @@
         <w:t>Software Project Management Lab 1 – Using Git &amp; GitHub</w:t>
       </w:r>
     </w:p>
-    <w:p/>
+    <w:p>
+      <w:r>
+        <w:rPr>
+          <w:noProof/>
+        </w:rPr>
+        <w:drawing>
+          <wp:inline distT="0" distB="0" distL="0" distR="0" wp14:anchorId="66B4265B" wp14:editId="548FE14D">
+            <wp:extent cx="5943600" cy="1910080"/>
+            <wp:effectExtent l="0" t="0" r="0" b="0"/>
+            <wp:docPr id="1" name="Picture 1"/>
+            <wp:cNvGraphicFramePr>
+              <a:graphicFrameLocks xmlns:a="http://schemas.openxmlformats.org/drawingml/2006/main" noChangeAspect="1"/>
+            </wp:cNvGraphicFramePr>
+            <a:graphic xmlns:a="http://schemas.openxmlformats.org/drawingml/2006/main">
+              <a:graphicData uri="http://schemas.openxmlformats.org/drawingml/2006/picture">
+                <pic:pic xmlns:pic="http://schemas.openxmlformats.org/drawingml/2006/picture">
+                  <pic:nvPicPr>
+                    <pic:cNvPr id="1" name=""/>
+                    <pic:cNvPicPr/>
+                  </pic:nvPicPr>
+                  <pic:blipFill>
+                    <a:blip r:embed="rId4"/>
+                    <a:stretch>
+                      <a:fillRect/>
+                    </a:stretch>
+                  </pic:blipFill>
+                  <pic:spPr>
+                    <a:xfrm>
+                      <a:off x="0" y="0"/>
+                      <a:ext cx="5943600" cy="1910080"/>
+                    </a:xfrm>
+                    <a:prstGeom prst="rect">
+                      <a:avLst/>
+                    </a:prstGeom>
+                  </pic:spPr>
+                </pic:pic>
+              </a:graphicData>
+            </a:graphic>
+          </wp:inline>
+        </w:drawing>
+      </w:r>
+      <w:bookmarkStart w:id="0" w:name="_GoBack"/>
+      <w:bookmarkEnd w:id="0"/>
+    </w:p>
     <w:p>
       <w:pPr>
         <w:autoSpaceDE w:val="0"/>
@@ -21,10 +64,7 @@
         </w:rPr>
       </w:pPr>
     </w:p>
-    <w:p>
-      <w:bookmarkStart w:id="0" w:name="_GoBack"/>
-      <w:bookmarkEnd w:id="0"/>
-    </w:p>
+    <w:p/>
     <w:sectPr>
       <w:pgSz w:w="12240" w:h="15840"/>
       <w:pgMar w:top="1440" w:right="1440" w:bottom="1440" w:left="1440" w:header="720" w:footer="720" w:gutter="0"/>

</xml_diff>

<commit_message>
Created Example file again
</commit_message>
<xml_diff>
--- a/Screenshots.docx
+++ b/Screenshots.docx
@@ -90,23 +90,53 @@
           </wp:inline>
         </w:drawing>
       </w:r>
+    </w:p>
+    <w:p>
+      <w:r>
+        <w:rPr>
+          <w:noProof/>
+        </w:rPr>
+        <w:drawing>
+          <wp:inline distT="0" distB="0" distL="0" distR="0" wp14:anchorId="11F641CC" wp14:editId="5AAD6721">
+            <wp:extent cx="5943600" cy="1624330"/>
+            <wp:effectExtent l="0" t="0" r="0" b="0"/>
+            <wp:docPr id="3" name="Picture 3"/>
+            <wp:cNvGraphicFramePr>
+              <a:graphicFrameLocks xmlns:a="http://schemas.openxmlformats.org/drawingml/2006/main" noChangeAspect="1"/>
+            </wp:cNvGraphicFramePr>
+            <a:graphic xmlns:a="http://schemas.openxmlformats.org/drawingml/2006/main">
+              <a:graphicData uri="http://schemas.openxmlformats.org/drawingml/2006/picture">
+                <pic:pic xmlns:pic="http://schemas.openxmlformats.org/drawingml/2006/picture">
+                  <pic:nvPicPr>
+                    <pic:cNvPr id="1" name=""/>
+                    <pic:cNvPicPr/>
+                  </pic:nvPicPr>
+                  <pic:blipFill>
+                    <a:blip r:embed="rId6"/>
+                    <a:stretch>
+                      <a:fillRect/>
+                    </a:stretch>
+                  </pic:blipFill>
+                  <pic:spPr>
+                    <a:xfrm>
+                      <a:off x="0" y="0"/>
+                      <a:ext cx="5943600" cy="1624330"/>
+                    </a:xfrm>
+                    <a:prstGeom prst="rect">
+                      <a:avLst/>
+                    </a:prstGeom>
+                  </pic:spPr>
+                </pic:pic>
+              </a:graphicData>
+            </a:graphic>
+          </wp:inline>
+        </w:drawing>
+      </w:r>
+    </w:p>
+    <w:p>
       <w:bookmarkStart w:id="0" w:name="_GoBack"/>
       <w:bookmarkEnd w:id="0"/>
     </w:p>
-    <w:p>
-      <w:pPr>
-        <w:autoSpaceDE w:val="0"/>
-        <w:autoSpaceDN w:val="0"/>
-        <w:adjustRightInd w:val="0"/>
-        <w:spacing w:after="0" w:line="240" w:lineRule="auto"/>
-        <w:rPr>
-          <w:rFonts w:ascii="Lucida Console" w:hAnsi="Lucida Console" w:cs="Lucida Console"/>
-          <w:sz w:val="18"/>
-          <w:szCs w:val="18"/>
-        </w:rPr>
-      </w:pPr>
-    </w:p>
-    <w:p/>
     <w:sectPr>
       <w:pgSz w:w="12240" w:h="15840"/>
       <w:pgMar w:top="1440" w:right="1440" w:bottom="1440" w:left="1440" w:header="720" w:footer="720" w:gutter="0"/>

</xml_diff>